<commit_message>
Roteiro do Trab2 atualizado com sucesso!
</commit_message>
<xml_diff>
--- a/aulas/lab-poo/Roteiro_Trabalho2.docx
+++ b/aulas/lab-poo/Roteiro_Trabalho2.docx
@@ -100,33 +100,35 @@
           <w:b/>
           <w:sz w:val="32"/>
         </w:rPr>
-        <w:t>O proprietário do veículo adquire uma tag Itaú</w:t>
-      </w:r>
-    </w:p>
-    <w:p>
-      <w:pPr>
-        <w:jc w:val="both"/>
-        <w:rPr>
-          <w:sz w:val="32"/>
-        </w:rPr>
-      </w:pPr>
-      <w:r>
-        <w:rPr>
-          <w:sz w:val="32"/>
-        </w:rPr>
-        <w:t>A Tag Itaú é um adesivo de pagamento automático</w:t>
-      </w:r>
-      <w:r>
-        <w:rPr>
-          <w:sz w:val="32"/>
-        </w:rPr>
-        <w:t xml:space="preserve"> de pedágios e estacionamentos </w:t>
-      </w:r>
-      <w:r>
-        <w:rPr>
-          <w:sz w:val="32"/>
-        </w:rPr>
-        <w:t xml:space="preserve">do Itaú com a tecnologia, cobertura e qualidade da </w:t>
+        <w:t xml:space="preserve">O proprietário do veículo </w:t>
+      </w:r>
+      <w:r>
+        <w:rPr>
+          <w:b/>
+          <w:sz w:val="32"/>
+        </w:rPr>
+        <w:t xml:space="preserve">Fiat </w:t>
+      </w:r>
+      <w:r>
+        <w:rPr>
+          <w:b/>
+          <w:sz w:val="32"/>
+        </w:rPr>
+        <w:t>adquire uma tag Itaú</w:t>
+      </w:r>
+    </w:p>
+    <w:p>
+      <w:pPr>
+        <w:jc w:val="both"/>
+        <w:rPr>
+          <w:sz w:val="32"/>
+        </w:rPr>
+      </w:pPr>
+      <w:r>
+        <w:rPr>
+          <w:sz w:val="32"/>
+        </w:rPr>
+        <w:t xml:space="preserve">A Tag Itaú é um adesivo de pagamento automático de pedágios e estacionamentos do Itaú com a tecnologia, cobertura e qualidade da </w:t>
       </w:r>
       <w:r>
         <w:rPr>
@@ -226,19 +228,7 @@
         <w:rPr>
           <w:sz w:val="32"/>
         </w:rPr>
-        <w:t xml:space="preserve"> Alana </w:t>
-      </w:r>
-      <w:r>
-        <w:rPr>
-          <w:sz w:val="32"/>
-        </w:rPr>
-        <w:t>Costa</w:t>
-      </w:r>
-      <w:r>
-        <w:rPr>
-          <w:sz w:val="32"/>
-        </w:rPr>
-        <w:t xml:space="preserve"> Martins </w:t>
+        <w:t xml:space="preserve"> Alana Costa Martins </w:t>
       </w:r>
     </w:p>
     <w:p>
@@ -315,8 +305,6 @@
           <w:u w:val="single"/>
         </w:rPr>
       </w:pPr>
-      <w:bookmarkStart w:id="0" w:name="_GoBack"/>
-      <w:bookmarkEnd w:id="0"/>
       <w:r>
         <w:rPr>
           <w:sz w:val="32"/>
@@ -549,25 +537,590 @@
     </w:p>
     <w:p>
       <w:pPr>
-        <w:rPr>
-          <w:b/>
-          <w:sz w:val="32"/>
-        </w:rPr>
-      </w:pPr>
-    </w:p>
-    <w:p>
-      <w:pPr>
-        <w:rPr>
-          <w:b/>
-          <w:sz w:val="32"/>
-        </w:rPr>
-      </w:pPr>
-      <w:r>
-        <w:rPr>
-          <w:b/>
-          <w:sz w:val="32"/>
-        </w:rPr>
-        <w:t xml:space="preserve">2. </w:t>
+        <w:jc w:val="both"/>
+        <w:rPr>
+          <w:sz w:val="32"/>
+        </w:rPr>
+      </w:pPr>
+    </w:p>
+    <w:p>
+      <w:pPr>
+        <w:jc w:val="both"/>
+        <w:rPr>
+          <w:sz w:val="32"/>
+        </w:rPr>
+      </w:pPr>
+    </w:p>
+    <w:p>
+      <w:pPr>
+        <w:pStyle w:val="ListParagraph"/>
+        <w:numPr>
+          <w:ilvl w:val="1"/>
+          <w:numId w:val="8"/>
+        </w:numPr>
+        <w:rPr>
+          <w:b/>
+          <w:sz w:val="32"/>
+        </w:rPr>
+      </w:pPr>
+      <w:r>
+        <w:rPr>
+          <w:b/>
+          <w:sz w:val="32"/>
+        </w:rPr>
+        <w:t xml:space="preserve">O proprietário </w:t>
+      </w:r>
+      <w:r>
+        <w:rPr>
+          <w:b/>
+          <w:sz w:val="32"/>
+        </w:rPr>
+        <w:t xml:space="preserve">de um </w:t>
+      </w:r>
+      <w:r>
+        <w:rPr>
+          <w:b/>
+          <w:sz w:val="32"/>
+        </w:rPr>
+        <w:t>caminhão</w:t>
+      </w:r>
+      <w:r>
+        <w:rPr>
+          <w:b/>
+          <w:sz w:val="32"/>
+        </w:rPr>
+        <w:t xml:space="preserve"> </w:t>
+      </w:r>
+      <w:r>
+        <w:rPr>
+          <w:b/>
+          <w:sz w:val="32"/>
+        </w:rPr>
+        <w:t>adquire uma tag Itaú</w:t>
+      </w:r>
+    </w:p>
+    <w:p>
+      <w:pPr>
+        <w:jc w:val="both"/>
+        <w:rPr>
+          <w:sz w:val="32"/>
+        </w:rPr>
+      </w:pPr>
+    </w:p>
+    <w:p>
+      <w:pPr>
+        <w:jc w:val="both"/>
+        <w:rPr>
+          <w:sz w:val="32"/>
+          <w:u w:val="single"/>
+        </w:rPr>
+      </w:pPr>
+      <w:r>
+        <w:rPr>
+          <w:sz w:val="32"/>
+          <w:u w:val="single"/>
+        </w:rPr>
+        <w:t>Dados pessoais</w:t>
+      </w:r>
+    </w:p>
+    <w:p>
+      <w:pPr>
+        <w:jc w:val="both"/>
+        <w:rPr>
+          <w:sz w:val="32"/>
+        </w:rPr>
+      </w:pPr>
+      <w:r>
+        <w:rPr>
+          <w:sz w:val="32"/>
+        </w:rPr>
+        <w:t xml:space="preserve">Nome: </w:t>
+      </w:r>
+      <w:r>
+        <w:rPr>
+          <w:sz w:val="32"/>
+        </w:rPr>
+        <w:t>Jamil Salem Barbar</w:t>
+      </w:r>
+    </w:p>
+    <w:p>
+      <w:pPr>
+        <w:jc w:val="both"/>
+        <w:rPr>
+          <w:sz w:val="32"/>
+        </w:rPr>
+      </w:pPr>
+      <w:r>
+        <w:rPr>
+          <w:sz w:val="32"/>
+        </w:rPr>
+        <w:t xml:space="preserve">Endereço: Rua das </w:t>
+      </w:r>
+      <w:r>
+        <w:rPr>
+          <w:sz w:val="32"/>
+        </w:rPr>
+        <w:t>Juritis, 381</w:t>
+      </w:r>
+    </w:p>
+    <w:p>
+      <w:pPr>
+        <w:jc w:val="both"/>
+        <w:rPr>
+          <w:sz w:val="32"/>
+        </w:rPr>
+      </w:pPr>
+      <w:r>
+        <w:rPr>
+          <w:sz w:val="32"/>
+        </w:rPr>
+        <w:t>CPF</w:t>
+      </w:r>
+      <w:r>
+        <w:rPr>
+          <w:sz w:val="32"/>
+        </w:rPr>
+        <w:t xml:space="preserve">: </w:t>
+      </w:r>
+      <w:r>
+        <w:rPr>
+          <w:sz w:val="32"/>
+        </w:rPr>
+        <w:t>092.450.254-86</w:t>
+      </w:r>
+    </w:p>
+    <w:p>
+      <w:pPr>
+        <w:jc w:val="both"/>
+        <w:rPr>
+          <w:sz w:val="32"/>
+        </w:rPr>
+      </w:pPr>
+      <w:r>
+        <w:rPr>
+          <w:sz w:val="32"/>
+        </w:rPr>
+        <w:t xml:space="preserve">E-mail: </w:t>
+      </w:r>
+      <w:r>
+        <w:rPr>
+          <w:sz w:val="32"/>
+        </w:rPr>
+        <w:t>jamil</w:t>
+      </w:r>
+      <w:r>
+        <w:rPr>
+          <w:sz w:val="32"/>
+        </w:rPr>
+        <w:t>@</w:t>
+      </w:r>
+      <w:r>
+        <w:rPr>
+          <w:sz w:val="32"/>
+        </w:rPr>
+        <w:t>hotmail</w:t>
+      </w:r>
+      <w:r>
+        <w:rPr>
+          <w:sz w:val="32"/>
+        </w:rPr>
+        <w:t>.com</w:t>
+      </w:r>
+    </w:p>
+    <w:p>
+      <w:pPr>
+        <w:jc w:val="both"/>
+        <w:rPr>
+          <w:sz w:val="32"/>
+          <w:u w:val="single"/>
+        </w:rPr>
+      </w:pPr>
+      <w:r>
+        <w:rPr>
+          <w:sz w:val="32"/>
+          <w:u w:val="single"/>
+        </w:rPr>
+        <w:t>Dados do veículo</w:t>
+      </w:r>
+    </w:p>
+    <w:p>
+      <w:pPr>
+        <w:jc w:val="both"/>
+        <w:rPr>
+          <w:sz w:val="32"/>
+        </w:rPr>
+      </w:pPr>
+      <w:r>
+        <w:rPr>
+          <w:sz w:val="32"/>
+        </w:rPr>
+        <w:t>Placa do veículo: HN</w:t>
+      </w:r>
+      <w:r>
+        <w:rPr>
+          <w:sz w:val="32"/>
+        </w:rPr>
+        <w:t>C</w:t>
+      </w:r>
+      <w:r>
+        <w:rPr>
+          <w:sz w:val="32"/>
+        </w:rPr>
+        <w:t>-09</w:t>
+      </w:r>
+      <w:r>
+        <w:rPr>
+          <w:sz w:val="32"/>
+        </w:rPr>
+        <w:t>88</w:t>
+      </w:r>
+    </w:p>
+    <w:p>
+      <w:pPr>
+        <w:jc w:val="both"/>
+        <w:rPr>
+          <w:sz w:val="32"/>
+          <w:szCs w:val="32"/>
+        </w:rPr>
+      </w:pPr>
+      <w:r>
+        <w:rPr>
+          <w:sz w:val="32"/>
+          <w:szCs w:val="32"/>
+        </w:rPr>
+        <w:t xml:space="preserve">Modelo: </w:t>
+      </w:r>
+      <w:r>
+        <w:rPr>
+          <w:rStyle w:val="Strong"/>
+          <w:rFonts w:cstheme="minorHAnsi"/>
+          <w:b w:val="0"/>
+          <w:color w:val="111111"/>
+          <w:sz w:val="32"/>
+          <w:szCs w:val="32"/>
+          <w:shd w:val="clear" w:color="auto" w:fill="FFFFFF"/>
+        </w:rPr>
+        <w:t>Volvo FH 500</w:t>
+      </w:r>
+    </w:p>
+    <w:p>
+      <w:pPr>
+        <w:jc w:val="both"/>
+        <w:rPr>
+          <w:sz w:val="32"/>
+        </w:rPr>
+      </w:pPr>
+      <w:r>
+        <w:rPr>
+          <w:sz w:val="32"/>
+        </w:rPr>
+        <w:t xml:space="preserve">Ano de fabricação: </w:t>
+      </w:r>
+      <w:r>
+        <w:rPr>
+          <w:sz w:val="32"/>
+        </w:rPr>
+        <w:t>2015</w:t>
+      </w:r>
+    </w:p>
+    <w:p>
+      <w:pPr>
+        <w:jc w:val="both"/>
+        <w:rPr>
+          <w:sz w:val="32"/>
+        </w:rPr>
+      </w:pPr>
+      <w:r>
+        <w:rPr>
+          <w:sz w:val="32"/>
+        </w:rPr>
+        <w:t xml:space="preserve">Número de eixos do veículo: </w:t>
+      </w:r>
+      <w:r>
+        <w:rPr>
+          <w:sz w:val="32"/>
+        </w:rPr>
+        <w:t>cinco</w:t>
+      </w:r>
+      <w:r>
+        <w:rPr>
+          <w:sz w:val="32"/>
+        </w:rPr>
+        <w:t xml:space="preserve"> eixos (1</w:t>
+      </w:r>
+      <w:r>
+        <w:rPr>
+          <w:sz w:val="32"/>
+        </w:rPr>
+        <w:t>0</w:t>
+      </w:r>
+      <w:r>
+        <w:rPr>
+          <w:sz w:val="32"/>
+        </w:rPr>
+        <w:t xml:space="preserve"> </w:t>
+      </w:r>
+      <w:r>
+        <w:rPr>
+          <w:sz w:val="32"/>
+        </w:rPr>
+        <w:t>rodas)</w:t>
+      </w:r>
+    </w:p>
+    <w:p>
+      <w:pPr>
+        <w:jc w:val="both"/>
+        <w:rPr>
+          <w:sz w:val="32"/>
+        </w:rPr>
+      </w:pPr>
+    </w:p>
+    <w:p>
+      <w:pPr>
+        <w:jc w:val="both"/>
+        <w:rPr>
+          <w:sz w:val="32"/>
+          <w:u w:val="single"/>
+        </w:rPr>
+      </w:pPr>
+      <w:r>
+        <w:rPr>
+          <w:sz w:val="32"/>
+          <w:u w:val="single"/>
+        </w:rPr>
+        <w:t>Dados bancários</w:t>
+      </w:r>
+    </w:p>
+    <w:p>
+      <w:pPr>
+        <w:jc w:val="both"/>
+        <w:rPr>
+          <w:sz w:val="32"/>
+        </w:rPr>
+      </w:pPr>
+      <w:r>
+        <w:rPr>
+          <w:sz w:val="32"/>
+        </w:rPr>
+        <w:t xml:space="preserve">Agência: </w:t>
+      </w:r>
+      <w:r>
+        <w:rPr>
+          <w:sz w:val="32"/>
+        </w:rPr>
+        <w:t>0098</w:t>
+      </w:r>
+      <w:r>
+        <w:rPr>
+          <w:sz w:val="32"/>
+        </w:rPr>
+        <w:t xml:space="preserve"> (Agência </w:t>
+      </w:r>
+      <w:r>
+        <w:rPr>
+          <w:sz w:val="32"/>
+        </w:rPr>
+        <w:t>Nova Suica</w:t>
+      </w:r>
+      <w:r>
+        <w:rPr>
+          <w:sz w:val="32"/>
+        </w:rPr>
+        <w:t>)</w:t>
+      </w:r>
+    </w:p>
+    <w:p>
+      <w:pPr>
+        <w:jc w:val="both"/>
+        <w:rPr>
+          <w:sz w:val="32"/>
+        </w:rPr>
+      </w:pPr>
+      <w:r>
+        <w:rPr>
+          <w:sz w:val="32"/>
+        </w:rPr>
+        <w:t>Conta corrente: 208.25</w:t>
+      </w:r>
+      <w:r>
+        <w:rPr>
+          <w:sz w:val="32"/>
+        </w:rPr>
+        <w:t>7</w:t>
+      </w:r>
+      <w:r>
+        <w:rPr>
+          <w:sz w:val="32"/>
+        </w:rPr>
+        <w:t>-0</w:t>
+      </w:r>
+    </w:p>
+    <w:p>
+      <w:pPr>
+        <w:jc w:val="both"/>
+        <w:rPr>
+          <w:sz w:val="32"/>
+        </w:rPr>
+      </w:pPr>
+      <w:r>
+        <w:rPr>
+          <w:sz w:val="32"/>
+        </w:rPr>
+        <w:t>Código do Banco: 341 (Banco Itaú)</w:t>
+      </w:r>
+    </w:p>
+    <w:p>
+      <w:pPr>
+        <w:jc w:val="both"/>
+        <w:rPr>
+          <w:sz w:val="32"/>
+        </w:rPr>
+      </w:pPr>
+    </w:p>
+    <w:p>
+      <w:pPr>
+        <w:jc w:val="both"/>
+        <w:rPr>
+          <w:sz w:val="32"/>
+        </w:rPr>
+      </w:pPr>
+    </w:p>
+    <w:p>
+      <w:pPr>
+        <w:jc w:val="both"/>
+        <w:rPr>
+          <w:sz w:val="32"/>
+          <w:u w:val="single"/>
+        </w:rPr>
+      </w:pPr>
+      <w:r>
+        <w:rPr>
+          <w:sz w:val="32"/>
+          <w:u w:val="single"/>
+        </w:rPr>
+        <w:t>Dados da tag</w:t>
+      </w:r>
+    </w:p>
+    <w:p>
+      <w:pPr>
+        <w:jc w:val="both"/>
+        <w:rPr>
+          <w:sz w:val="32"/>
+        </w:rPr>
+      </w:pPr>
+      <w:r>
+        <w:rPr>
+          <w:sz w:val="32"/>
+        </w:rPr>
+        <w:t>Código de identificação:</w:t>
+      </w:r>
+      <w:r>
+        <w:rPr>
+          <w:sz w:val="32"/>
+        </w:rPr>
+        <w:t xml:space="preserve"> TAG</w:t>
+      </w:r>
+      <w:r>
+        <w:rPr>
+          <w:sz w:val="32"/>
+        </w:rPr>
+        <w:t>3</w:t>
+      </w:r>
+      <w:r>
+        <w:rPr>
+          <w:sz w:val="32"/>
+        </w:rPr>
+        <w:t>0</w:t>
+      </w:r>
+      <w:r>
+        <w:rPr>
+          <w:sz w:val="32"/>
+        </w:rPr>
+        <w:t>5</w:t>
+      </w:r>
+      <w:r>
+        <w:rPr>
+          <w:sz w:val="32"/>
+        </w:rPr>
+        <w:t>8</w:t>
+      </w:r>
+      <w:r>
+        <w:rPr>
+          <w:sz w:val="32"/>
+        </w:rPr>
+        <w:t>2</w:t>
+      </w:r>
+    </w:p>
+    <w:p>
+      <w:pPr>
+        <w:jc w:val="both"/>
+        <w:rPr>
+          <w:sz w:val="32"/>
+        </w:rPr>
+      </w:pPr>
+      <w:r>
+        <w:rPr>
+          <w:sz w:val="32"/>
+        </w:rPr>
+        <w:t xml:space="preserve">Valor da tag: </w:t>
+      </w:r>
+      <w:r>
+        <w:rPr>
+          <w:sz w:val="32"/>
+        </w:rPr>
+        <w:t>10</w:t>
+      </w:r>
+      <w:r>
+        <w:rPr>
+          <w:sz w:val="32"/>
+        </w:rPr>
+        <w:t>0,00</w:t>
+      </w:r>
+    </w:p>
+    <w:p>
+      <w:pPr>
+        <w:jc w:val="both"/>
+        <w:rPr>
+          <w:sz w:val="32"/>
+        </w:rPr>
+      </w:pPr>
+    </w:p>
+    <w:p>
+      <w:pPr>
+        <w:jc w:val="both"/>
+        <w:rPr>
+          <w:sz w:val="32"/>
+        </w:rPr>
+      </w:pPr>
+    </w:p>
+    <w:p>
+      <w:pPr>
+        <w:rPr>
+          <w:b/>
+          <w:sz w:val="32"/>
+        </w:rPr>
+      </w:pPr>
+    </w:p>
+    <w:p>
+      <w:pPr>
+        <w:rPr>
+          <w:b/>
+          <w:sz w:val="32"/>
+        </w:rPr>
+      </w:pPr>
+      <w:r>
+        <w:rPr>
+          <w:b/>
+          <w:sz w:val="32"/>
+        </w:rPr>
+        <w:t>3</w:t>
+      </w:r>
+      <w:r>
+        <w:rPr>
+          <w:b/>
+          <w:sz w:val="32"/>
+        </w:rPr>
+        <w:t xml:space="preserve">. </w:t>
       </w:r>
       <w:r>
         <w:rPr>
@@ -596,21 +1149,35 @@
           <w:b/>
           <w:sz w:val="32"/>
         </w:rPr>
-        <w:t xml:space="preserve">2.1 </w:t>
-      </w:r>
-      <w:r>
-        <w:rPr>
-          <w:b/>
-          <w:sz w:val="32"/>
-        </w:rPr>
-        <w:t>O proprietário do veículo</w:t>
-      </w:r>
-      <w:r>
-        <w:rPr>
-          <w:b/>
-          <w:sz w:val="32"/>
-        </w:rPr>
-        <w:t xml:space="preserve"> paga um pedágio usando a tag</w:t>
+        <w:t>3</w:t>
+      </w:r>
+      <w:r>
+        <w:rPr>
+          <w:b/>
+          <w:sz w:val="32"/>
+        </w:rPr>
+        <w:t xml:space="preserve">.1 </w:t>
+      </w:r>
+      <w:r>
+        <w:rPr>
+          <w:b/>
+          <w:sz w:val="32"/>
+        </w:rPr>
+        <w:t xml:space="preserve">O proprietário do </w:t>
+      </w:r>
+      <w:r>
+        <w:rPr>
+          <w:b/>
+          <w:sz w:val="32"/>
+        </w:rPr>
+        <w:t xml:space="preserve">Fiat </w:t>
+      </w:r>
+      <w:r>
+        <w:rPr>
+          <w:b/>
+          <w:sz w:val="32"/>
+        </w:rPr>
+        <w:t>paga um pedágio usando a tag</w:t>
       </w:r>
     </w:p>
     <w:p>
@@ -723,12 +1290,134 @@
           <w:sz w:val="32"/>
         </w:rPr>
       </w:pPr>
-      <w:r>
-        <w:rPr>
-          <w:b/>
-          <w:sz w:val="32"/>
-        </w:rPr>
-        <w:t xml:space="preserve">3. </w:t>
+    </w:p>
+    <w:p>
+      <w:pPr>
+        <w:rPr>
+          <w:b/>
+          <w:sz w:val="32"/>
+        </w:rPr>
+      </w:pPr>
+      <w:r>
+        <w:rPr>
+          <w:b/>
+          <w:sz w:val="32"/>
+        </w:rPr>
+        <w:lastRenderedPageBreak/>
+        <w:t xml:space="preserve">2. </w:t>
+      </w:r>
+      <w:r>
+        <w:rPr>
+          <w:b/>
+          <w:sz w:val="32"/>
+        </w:rPr>
+        <w:t xml:space="preserve">O proprietário do </w:t>
+      </w:r>
+      <w:r>
+        <w:rPr>
+          <w:b/>
+          <w:sz w:val="32"/>
+        </w:rPr>
+        <w:t>caminhão</w:t>
+      </w:r>
+      <w:r>
+        <w:rPr>
+          <w:b/>
+          <w:sz w:val="32"/>
+        </w:rPr>
+        <w:t xml:space="preserve"> paga um pedágio usando a tag</w:t>
+      </w:r>
+    </w:p>
+    <w:p>
+      <w:pPr>
+        <w:rPr>
+          <w:b/>
+          <w:sz w:val="32"/>
+        </w:rPr>
+      </w:pPr>
+    </w:p>
+    <w:p>
+      <w:pPr>
+        <w:rPr>
+          <w:b/>
+          <w:sz w:val="32"/>
+        </w:rPr>
+      </w:pPr>
+      <w:r>
+        <w:rPr>
+          <w:b/>
+          <w:sz w:val="32"/>
+        </w:rPr>
+        <w:t xml:space="preserve">Valor de pedágio pago: </w:t>
+      </w:r>
+      <w:r>
+        <w:rPr>
+          <w:sz w:val="32"/>
+        </w:rPr>
+        <w:t xml:space="preserve">R$ </w:t>
+      </w:r>
+      <w:r>
+        <w:rPr>
+          <w:sz w:val="32"/>
+        </w:rPr>
+        <w:t>60,00</w:t>
+      </w:r>
+    </w:p>
+    <w:p>
+      <w:pPr>
+        <w:rPr>
+          <w:b/>
+          <w:sz w:val="32"/>
+        </w:rPr>
+      </w:pPr>
+      <w:r>
+        <w:rPr>
+          <w:b/>
+          <w:sz w:val="32"/>
+        </w:rPr>
+        <w:t xml:space="preserve">Saldo da tag: </w:t>
+      </w:r>
+      <w:r>
+        <w:rPr>
+          <w:sz w:val="32"/>
+        </w:rPr>
+        <w:t xml:space="preserve">R$ </w:t>
+      </w:r>
+      <w:r>
+        <w:rPr>
+          <w:sz w:val="32"/>
+        </w:rPr>
+        <w:t>40,00</w:t>
+      </w:r>
+    </w:p>
+    <w:p>
+      <w:pPr>
+        <w:rPr>
+          <w:b/>
+          <w:sz w:val="32"/>
+        </w:rPr>
+      </w:pPr>
+    </w:p>
+    <w:p>
+      <w:pPr>
+        <w:rPr>
+          <w:b/>
+          <w:sz w:val="32"/>
+        </w:rPr>
+      </w:pPr>
+      <w:r>
+        <w:rPr>
+          <w:b/>
+          <w:sz w:val="32"/>
+        </w:rPr>
+        <w:t>4</w:t>
+      </w:r>
+      <w:r>
+        <w:rPr>
+          <w:b/>
+          <w:sz w:val="32"/>
+        </w:rPr>
+        <w:t xml:space="preserve">. </w:t>
       </w:r>
       <w:r>
         <w:rPr>
@@ -750,30 +1439,36 @@
           <w:b/>
           <w:sz w:val="32"/>
         </w:rPr>
-        <w:t>3.1 Funcionário da CNT (Confederação Nacional do Transporte) cadastra alguns dados estatísticos das passagens de veículos</w:t>
-      </w:r>
-    </w:p>
-    <w:p>
-      <w:pPr>
-        <w:rPr>
-          <w:b/>
-          <w:sz w:val="32"/>
-        </w:rPr>
-      </w:pPr>
-    </w:p>
-    <w:p>
-      <w:pPr>
-        <w:rPr>
-          <w:b/>
-          <w:sz w:val="32"/>
-        </w:rPr>
-      </w:pPr>
-      <w:r>
-        <w:rPr>
-          <w:b/>
-          <w:sz w:val="32"/>
-        </w:rPr>
-        <w:lastRenderedPageBreak/>
+        <w:t>4</w:t>
+      </w:r>
+      <w:r>
+        <w:rPr>
+          <w:b/>
+          <w:sz w:val="32"/>
+        </w:rPr>
+        <w:t>.1 Funcionário da CNT (Confederação Nacional do Transporte) cadastra alguns dados estatísticos das passagens de veículos</w:t>
+      </w:r>
+    </w:p>
+    <w:p>
+      <w:pPr>
+        <w:rPr>
+          <w:b/>
+          <w:sz w:val="32"/>
+        </w:rPr>
+      </w:pPr>
+    </w:p>
+    <w:p>
+      <w:pPr>
+        <w:rPr>
+          <w:b/>
+          <w:sz w:val="32"/>
+        </w:rPr>
+      </w:pPr>
+      <w:r>
+        <w:rPr>
+          <w:b/>
+          <w:sz w:val="32"/>
+        </w:rPr>
         <w:t>Rodovia: BR-153 (Rodovia Belém-Brasília, Trecho Goiás)</w:t>
       </w:r>
     </w:p>
@@ -792,13 +1487,27 @@
         <w:rPr>
           <w:sz w:val="32"/>
         </w:rPr>
-        <w:t xml:space="preserve">Totais de veículos </w:t>
-      </w:r>
-      <w:r>
-        <w:rPr>
-          <w:sz w:val="32"/>
-        </w:rPr>
-        <w:t xml:space="preserve">pequenos </w:t>
+        <w:t xml:space="preserve">Totais de </w:t>
+      </w:r>
+      <w:r>
+        <w:rPr>
+          <w:b/>
+          <w:sz w:val="32"/>
+        </w:rPr>
+        <w:t xml:space="preserve">veículos </w:t>
+      </w:r>
+      <w:r>
+        <w:rPr>
+          <w:b/>
+          <w:sz w:val="32"/>
+        </w:rPr>
+        <w:t>pequenos</w:t>
+      </w:r>
+      <w:r>
+        <w:rPr>
+          <w:sz w:val="32"/>
+        </w:rPr>
+        <w:t xml:space="preserve"> </w:t>
       </w:r>
       <w:r>
         <w:rPr>
@@ -822,6 +1531,16 @@
         </w:rPr>
         <w:t>3.870</w:t>
       </w:r>
+      <w:r>
+        <w:rPr>
+          <w:rFonts w:ascii="Arial" w:hAnsi="Arial" w:cs="Arial"/>
+          <w:color w:val="000000" w:themeColor="text1"/>
+          <w:sz w:val="27"/>
+          <w:szCs w:val="27"/>
+          <w:shd w:val="clear" w:color="auto" w:fill="FFFFFF"/>
+        </w:rPr>
+        <w:t xml:space="preserve"> (+ 1)</w:t>
+      </w:r>
     </w:p>
     <w:p>
       <w:pPr>
@@ -838,37 +1557,33 @@
         <w:rPr>
           <w:sz w:val="32"/>
         </w:rPr>
-        <w:t xml:space="preserve">Totais de veículos </w:t>
-      </w:r>
-      <w:r>
-        <w:rPr>
-          <w:sz w:val="32"/>
-        </w:rPr>
-        <w:t xml:space="preserve">pequenos </w:t>
-      </w:r>
-      <w:r>
-        <w:rPr>
-          <w:sz w:val="32"/>
-        </w:rPr>
-        <w:t xml:space="preserve">por </w:t>
-      </w:r>
-      <w:r>
-        <w:rPr>
-          <w:sz w:val="32"/>
-        </w:rPr>
-        <w:t xml:space="preserve">mês </w:t>
-      </w:r>
-      <w:r>
-        <w:rPr>
-          <w:sz w:val="32"/>
-        </w:rPr>
-        <w:t>que passaram pelo pedágio</w:t>
-      </w:r>
-      <w:r>
-        <w:rPr>
-          <w:sz w:val="32"/>
-        </w:rPr>
-        <w:t>:</w:t>
+        <w:t xml:space="preserve">Totais de </w:t>
+      </w:r>
+      <w:r>
+        <w:rPr>
+          <w:b/>
+          <w:sz w:val="32"/>
+        </w:rPr>
+        <w:t xml:space="preserve">veículos </w:t>
+      </w:r>
+      <w:r>
+        <w:rPr>
+          <w:b/>
+          <w:sz w:val="32"/>
+        </w:rPr>
+        <w:t>pequenos</w:t>
+      </w:r>
+      <w:r>
+        <w:rPr>
+          <w:sz w:val="32"/>
+        </w:rPr>
+        <w:t xml:space="preserve"> </w:t>
+      </w:r>
+      <w:r>
+        <w:rPr>
+          <w:sz w:val="32"/>
+        </w:rPr>
+        <w:t>por mês que passaram pelo pedágio:</w:t>
       </w:r>
       <w:r>
         <w:rPr>
@@ -886,6 +1601,16 @@
         </w:rPr>
         <w:t>34.882</w:t>
       </w:r>
+      <w:r>
+        <w:rPr>
+          <w:rFonts w:ascii="Arial" w:hAnsi="Arial" w:cs="Arial"/>
+          <w:color w:val="000000" w:themeColor="text1"/>
+          <w:sz w:val="27"/>
+          <w:szCs w:val="27"/>
+          <w:shd w:val="clear" w:color="auto" w:fill="FFFFFF"/>
+        </w:rPr>
+        <w:t xml:space="preserve"> (+ 1)</w:t>
+      </w:r>
     </w:p>
     <w:p>
       <w:pPr>
@@ -902,37 +1627,21 @@
         <w:rPr>
           <w:sz w:val="32"/>
         </w:rPr>
-        <w:t xml:space="preserve">Totais de veículos </w:t>
-      </w:r>
-      <w:r>
-        <w:rPr>
-          <w:sz w:val="32"/>
-        </w:rPr>
-        <w:t xml:space="preserve">pequenos </w:t>
-      </w:r>
-      <w:r>
-        <w:rPr>
-          <w:sz w:val="32"/>
-        </w:rPr>
-        <w:t>por</w:t>
-      </w:r>
-      <w:r>
-        <w:rPr>
-          <w:sz w:val="32"/>
-        </w:rPr>
-        <w:t xml:space="preserve"> ano </w:t>
-      </w:r>
-      <w:r>
-        <w:rPr>
-          <w:sz w:val="32"/>
-        </w:rPr>
-        <w:t>que passaram pelo pedágio</w:t>
-      </w:r>
-      <w:r>
-        <w:rPr>
-          <w:sz w:val="32"/>
-        </w:rPr>
-        <w:t>:</w:t>
+        <w:t xml:space="preserve">Totais de </w:t>
+      </w:r>
+      <w:r>
+        <w:rPr>
+          <w:b/>
+          <w:sz w:val="32"/>
+        </w:rPr>
+        <w:t xml:space="preserve">veículos </w:t>
+      </w:r>
+      <w:r>
+        <w:rPr>
+          <w:b/>
+          <w:sz w:val="32"/>
+        </w:rPr>
+        <w:t>pequenos</w:t>
       </w:r>
       <w:r>
         <w:rPr>
@@ -942,33 +1651,81 @@
       </w:r>
       <w:r>
         <w:rPr>
+          <w:sz w:val="32"/>
+        </w:rPr>
+        <w:t>por ano que passaram pelo pedágio:</w:t>
+      </w:r>
+      <w:r>
+        <w:rPr>
+          <w:sz w:val="32"/>
+        </w:rPr>
+        <w:t xml:space="preserve"> </w:t>
+      </w:r>
+      <w:r>
+        <w:rPr>
           <w:color w:val="000000" w:themeColor="text1"/>
           <w:sz w:val="32"/>
         </w:rPr>
         <w:t>418.584</w:t>
       </w:r>
-    </w:p>
-    <w:p>
-      <w:pPr>
-        <w:rPr>
-          <w:b/>
-          <w:sz w:val="32"/>
-        </w:rPr>
-      </w:pPr>
-    </w:p>
-    <w:p>
-      <w:pPr>
-        <w:rPr>
-          <w:b/>
-          <w:sz w:val="32"/>
-        </w:rPr>
-      </w:pPr>
-      <w:r>
-        <w:rPr>
-          <w:b/>
-          <w:sz w:val="32"/>
-        </w:rPr>
-        <w:t xml:space="preserve">4. </w:t>
+      <w:r>
+        <w:rPr>
+          <w:color w:val="000000" w:themeColor="text1"/>
+          <w:sz w:val="32"/>
+        </w:rPr>
+        <w:t xml:space="preserve"> (+ 1)</w:t>
+      </w:r>
+    </w:p>
+    <w:p>
+      <w:pPr>
+        <w:rPr>
+          <w:sz w:val="32"/>
+        </w:rPr>
+      </w:pPr>
+    </w:p>
+    <w:p>
+      <w:pPr>
+        <w:rPr>
+          <w:color w:val="FF0000"/>
+          <w:sz w:val="32"/>
+        </w:rPr>
+      </w:pPr>
+      <w:r>
+        <w:rPr>
+          <w:color w:val="FF0000"/>
+          <w:sz w:val="32"/>
+        </w:rPr>
+        <w:t>OBS.: Você deve somar 1 unidade (Fiat) em cada um dos dados para contabilizar o carro que acabou de passar pelo pedágio.</w:t>
+      </w:r>
+    </w:p>
+    <w:p>
+      <w:pPr>
+        <w:rPr>
+          <w:b/>
+          <w:sz w:val="32"/>
+        </w:rPr>
+      </w:pPr>
+    </w:p>
+    <w:p>
+      <w:pPr>
+        <w:rPr>
+          <w:b/>
+          <w:sz w:val="32"/>
+        </w:rPr>
+      </w:pPr>
+      <w:r>
+        <w:rPr>
+          <w:b/>
+          <w:sz w:val="32"/>
+        </w:rPr>
+        <w:t>5</w:t>
+      </w:r>
+      <w:r>
+        <w:rPr>
+          <w:b/>
+          <w:sz w:val="32"/>
+        </w:rPr>
+        <w:t xml:space="preserve">. </w:t>
       </w:r>
       <w:r>
         <w:rPr>
@@ -990,7 +1747,14 @@
           <w:b/>
           <w:sz w:val="32"/>
         </w:rPr>
-        <w:t xml:space="preserve">4.1 Sistema </w:t>
+        <w:t>5</w:t>
+      </w:r>
+      <w:r>
+        <w:rPr>
+          <w:b/>
+          <w:sz w:val="32"/>
+        </w:rPr>
+        <w:t xml:space="preserve">.1 Sistema </w:t>
       </w:r>
       <w:r>
         <w:rPr>
@@ -1043,7 +1807,13 @@
         <w:rPr>
           <w:sz w:val="32"/>
         </w:rPr>
-        <w:t>Valor diário: R$ 18.576,00</w:t>
+        <w:t xml:space="preserve">Valor diário: R$ </w:t>
+      </w:r>
+      <w:r>
+        <w:rPr>
+          <w:sz w:val="32"/>
+        </w:rPr>
+        <w:t>18.580,80</w:t>
       </w:r>
     </w:p>
     <w:p>
@@ -1061,7 +1831,7 @@
         <w:rPr>
           <w:sz w:val="32"/>
         </w:rPr>
-        <w:t>Valor mensal: R$ 167.433,60</w:t>
+        <w:t>Valor mensal: R$ 167.438,40</w:t>
       </w:r>
     </w:p>
     <w:p>
@@ -1079,59 +1849,25 @@
         <w:rPr>
           <w:sz w:val="32"/>
         </w:rPr>
-        <w:t>Valor anual: R$ 2.009.203,20</w:t>
-      </w:r>
-    </w:p>
-    <w:p>
-      <w:pPr>
-        <w:rPr>
-          <w:sz w:val="32"/>
-        </w:rPr>
-      </w:pPr>
-    </w:p>
-    <w:p>
-      <w:pPr>
-        <w:jc w:val="center"/>
-        <w:rPr>
-          <w:b/>
-          <w:sz w:val="28"/>
-        </w:rPr>
-      </w:pPr>
-    </w:p>
-    <w:p>
-      <w:pPr>
-        <w:rPr>
-          <w:b/>
-          <w:sz w:val="28"/>
-          <w:szCs w:val="28"/>
-        </w:rPr>
-      </w:pPr>
-    </w:p>
-    <w:p/>
-    <w:p>
-      <w:pPr>
-        <w:rPr>
-          <w:sz w:val="28"/>
-          <w:szCs w:val="28"/>
-        </w:rPr>
-      </w:pPr>
-    </w:p>
-    <w:p>
-      <w:pPr>
-        <w:rPr>
+        <w:t xml:space="preserve">Valor anual: R$ </w:t>
+      </w:r>
+      <w:r>
+        <w:rPr>
+          <w:sz w:val="32"/>
+        </w:rPr>
+        <w:t>2.009.208,00</w:t>
+      </w:r>
+    </w:p>
+    <w:p>
+      <w:pPr>
+        <w:rPr>
+          <w:b/>
           <w:sz w:val="24"/>
           <w:szCs w:val="24"/>
         </w:rPr>
       </w:pPr>
-    </w:p>
-    <w:p>
-      <w:pPr>
-        <w:rPr>
-          <w:b/>
-          <w:sz w:val="24"/>
-          <w:szCs w:val="24"/>
-        </w:rPr>
-      </w:pPr>
+      <w:bookmarkStart w:id="0" w:name="_GoBack"/>
+      <w:bookmarkEnd w:id="0"/>
     </w:p>
     <w:sectPr>
       <w:pgSz w:w="11906" w:h="16838"/>
@@ -2865,6 +3601,17 @@
       <w:u w:val="single"/>
     </w:rPr>
   </w:style>
+  <w:style w:type="character" w:styleId="Strong">
+    <w:name w:val="Strong"/>
+    <w:basedOn w:val="DefaultParagraphFont"/>
+    <w:uiPriority w:val="22"/>
+    <w:qFormat/>
+    <w:rsid w:val="00EC6A53"/>
+    <w:rPr>
+      <w:b/>
+      <w:bCs/>
+    </w:rPr>
+  </w:style>
 </w:styles>
 </file>
 
@@ -3168,7 +3915,7 @@
 </file>
 
 <file path=customXml/itemProps1.xml><?xml version="1.0" encoding="utf-8"?>
-<ds:datastoreItem xmlns:ds="http://schemas.openxmlformats.org/officeDocument/2006/customXml" ds:itemID="{366DEEC9-4F9D-4D35-859E-ADE9BF3D8F0E}">
+<ds:datastoreItem xmlns:ds="http://schemas.openxmlformats.org/officeDocument/2006/customXml" ds:itemID="{12283BEA-E7A1-4F8D-9664-4C91531931EC}">
   <ds:schemaRefs>
     <ds:schemaRef ds:uri="http://schemas.openxmlformats.org/officeDocument/2006/bibliography"/>
   </ds:schemaRefs>

</xml_diff>